<commit_message>
Added box plots showing distribution of eggs and hatches by week and treatment group.  I also added several graphs that show the number of insects alive, number of egg laying events(if they laid eggs with no respect to number of eggs) by week, as well as the number of eggs by week.
</commit_message>
<xml_diff>
--- a/chagasycimexhuevos/DataAnalysisSummary.docx
+++ b/chagasycimexhuevos/DataAnalysisSummary.docx
@@ -61,19 +61,18 @@
       </w:r>
     </w:p>
     <w:p>
-      <w:bookmarkStart w:id="0" w:name="_GoBack"/>
       <w:r>
         <w:rPr>
           <w:noProof/>
         </w:rPr>
         <w:drawing>
-          <wp:anchor distT="0" distB="0" distL="114300" distR="114300" simplePos="0" relativeHeight="251660288" behindDoc="1" locked="0" layoutInCell="1" allowOverlap="1" wp14:anchorId="3128645B" wp14:editId="759EB313">
+          <wp:anchor distT="0" distB="0" distL="114300" distR="114300" simplePos="0" relativeHeight="251660288" behindDoc="1" locked="0" layoutInCell="1" allowOverlap="1" wp14:anchorId="49B34F93" wp14:editId="7F009C68">
             <wp:simplePos x="0" y="0"/>
             <wp:positionH relativeFrom="column">
-              <wp:posOffset>3350895</wp:posOffset>
+              <wp:posOffset>3275330</wp:posOffset>
             </wp:positionH>
             <wp:positionV relativeFrom="paragraph">
-              <wp:posOffset>1417320</wp:posOffset>
+              <wp:posOffset>1550035</wp:posOffset>
             </wp:positionV>
             <wp:extent cx="3467100" cy="2075180"/>
             <wp:effectExtent l="0" t="0" r="0" b="1270"/>
@@ -130,19 +129,521 @@
           </wp:anchor>
         </w:drawing>
       </w:r>
-      <w:bookmarkEnd w:id="0"/>
       <w:r>
         <w:rPr>
           <w:noProof/>
         </w:rPr>
         <w:drawing>
-          <wp:anchor distT="0" distB="0" distL="114300" distR="114300" simplePos="0" relativeHeight="251659264" behindDoc="1" locked="0" layoutInCell="1" allowOverlap="1" wp14:anchorId="4E44F5E7" wp14:editId="469A868B">
+          <wp:anchor distT="0" distB="0" distL="114300" distR="114300" simplePos="0" relativeHeight="251661312" behindDoc="1" locked="0" layoutInCell="1" allowOverlap="1" wp14:anchorId="557D3219" wp14:editId="3EF7CDB6">
             <wp:simplePos x="0" y="0"/>
             <wp:positionH relativeFrom="column">
-              <wp:posOffset>3274060</wp:posOffset>
+              <wp:posOffset>-27305</wp:posOffset>
             </wp:positionH>
             <wp:positionV relativeFrom="paragraph">
-              <wp:posOffset>3367405</wp:posOffset>
+              <wp:posOffset>1551305</wp:posOffset>
+            </wp:positionV>
+            <wp:extent cx="3397250" cy="2033270"/>
+            <wp:effectExtent l="0" t="0" r="0" b="5080"/>
+            <wp:wrapTight wrapText="bothSides">
+              <wp:wrapPolygon edited="0">
+                <wp:start x="0" y="0"/>
+                <wp:lineTo x="0" y="21452"/>
+                <wp:lineTo x="21439" y="21452"/>
+                <wp:lineTo x="21439" y="0"/>
+                <wp:lineTo x="0" y="0"/>
+              </wp:wrapPolygon>
+            </wp:wrapTight>
+            <wp:docPr id="6" name="Picture 6"/>
+            <wp:cNvGraphicFramePr>
+              <a:graphicFrameLocks xmlns:a="http://schemas.openxmlformats.org/drawingml/2006/main" noChangeAspect="1"/>
+            </wp:cNvGraphicFramePr>
+            <a:graphic xmlns:a="http://schemas.openxmlformats.org/drawingml/2006/main">
+              <a:graphicData uri="http://schemas.openxmlformats.org/drawingml/2006/picture">
+                <pic:pic xmlns:pic="http://schemas.openxmlformats.org/drawingml/2006/picture">
+                  <pic:nvPicPr>
+                    <pic:cNvPr id="0" name="HuevosReps.png"/>
+                    <pic:cNvPicPr/>
+                  </pic:nvPicPr>
+                  <pic:blipFill>
+                    <a:blip r:embed="rId6">
+                      <a:extLst>
+                        <a:ext uri="{28A0092B-C50C-407E-A947-70E740481C1C}">
+                          <a14:useLocalDpi xmlns:a14="http://schemas.microsoft.com/office/drawing/2010/main" val="0"/>
+                        </a:ext>
+                      </a:extLst>
+                    </a:blip>
+                    <a:stretch>
+                      <a:fillRect/>
+                    </a:stretch>
+                  </pic:blipFill>
+                  <pic:spPr>
+                    <a:xfrm>
+                      <a:off x="0" y="0"/>
+                      <a:ext cx="3397250" cy="2033270"/>
+                    </a:xfrm>
+                    <a:prstGeom prst="rect">
+                      <a:avLst/>
+                    </a:prstGeom>
+                  </pic:spPr>
+                </pic:pic>
+              </a:graphicData>
+            </a:graphic>
+            <wp14:sizeRelH relativeFrom="page">
+              <wp14:pctWidth>0</wp14:pctWidth>
+            </wp14:sizeRelH>
+            <wp14:sizeRelV relativeFrom="page">
+              <wp14:pctHeight>0</wp14:pctHeight>
+            </wp14:sizeRelV>
+          </wp:anchor>
+        </w:drawing>
+      </w:r>
+      <w:r>
+        <w:t xml:space="preserve">Data was analyzed in R version 3.2.1.  First we created a contingency table to identify the number of insects in each group.  We found that the infected had </w:t>
+      </w:r>
+      <w:proofErr w:type="gramStart"/>
+      <w:r>
+        <w:t>laid</w:t>
+      </w:r>
+      <w:proofErr w:type="gramEnd"/>
+      <w:r>
+        <w:t xml:space="preserve"> X eggs and X hatched having a X% viability.    The controlled insects had laid Y eggs and Y hatched having </w:t>
+      </w:r>
+      <w:proofErr w:type="gramStart"/>
+      <w:r>
+        <w:t>a Y</w:t>
+      </w:r>
+      <w:proofErr w:type="gramEnd"/>
+      <w:r>
+        <w:t>% viability.  The per</w:t>
+      </w:r>
+      <w:r>
+        <w:t xml:space="preserve"> </w:t>
+      </w:r>
+      <w:r>
+        <w:t>capita egg rate was X and Y respectively.  The per capita hatch rate was X and Y.  We then used the chi squared test to test for significance. The results were Z.   The</w:t>
+      </w:r>
+      <w:r>
+        <w:t xml:space="preserve"> average</w:t>
+      </w:r>
+      <w:r>
+        <w:t xml:space="preserve"> number of eggs laid </w:t>
+      </w:r>
+      <w:r>
+        <w:t xml:space="preserve">and the </w:t>
+      </w:r>
+      <w:r>
+        <w:t>numb</w:t>
+      </w:r>
+      <w:r>
+        <w:t xml:space="preserve">er of eggs hatched were plotted by controls and then each treatment group.  Those </w:t>
+      </w:r>
+      <w:r>
+        <w:t>graphs are placed below.</w:t>
+      </w:r>
+      <w:r>
+        <w:rPr>
+          <w:noProof/>
+        </w:rPr>
+        <w:t xml:space="preserve"> </w:t>
+      </w:r>
+      <w:r>
+        <w:t xml:space="preserve"> </w:t>
+      </w:r>
+      <w:r>
+        <w:t xml:space="preserve">The same was done for medians as </w:t>
+      </w:r>
+      <w:r>
+        <w:t xml:space="preserve">excessive 0’s </w:t>
+      </w:r>
+      <w:r>
+        <w:t>may be thought to lower these numbers.</w:t>
+      </w:r>
+      <w:r>
+        <w:t xml:space="preserve">  However, not after removing empty data</w:t>
+      </w:r>
+      <w:r>
+        <w:t xml:space="preserve"> </w:t>
+      </w:r>
+      <w:r>
+        <w:t>this does not appear to be an issue.</w:t>
+      </w:r>
+    </w:p>
+    <w:p>
+      <w:r>
+        <w:rPr>
+          <w:noProof/>
+        </w:rPr>
+        <w:drawing>
+          <wp:anchor distT="0" distB="0" distL="114300" distR="114300" simplePos="0" relativeHeight="251662336" behindDoc="1" locked="0" layoutInCell="1" allowOverlap="1" wp14:anchorId="5125C90E" wp14:editId="319EEC89">
+            <wp:simplePos x="0" y="0"/>
+            <wp:positionH relativeFrom="column">
+              <wp:posOffset>3387090</wp:posOffset>
+            </wp:positionH>
+            <wp:positionV relativeFrom="paragraph">
+              <wp:posOffset>1866900</wp:posOffset>
+            </wp:positionV>
+            <wp:extent cx="3470910" cy="2178685"/>
+            <wp:effectExtent l="0" t="0" r="0" b="0"/>
+            <wp:wrapTight wrapText="bothSides">
+              <wp:wrapPolygon edited="0">
+                <wp:start x="0" y="0"/>
+                <wp:lineTo x="0" y="21342"/>
+                <wp:lineTo x="21458" y="21342"/>
+                <wp:lineTo x="21458" y="0"/>
+                <wp:lineTo x="0" y="0"/>
+              </wp:wrapPolygon>
+            </wp:wrapTight>
+            <wp:docPr id="3" name="Picture 3"/>
+            <wp:cNvGraphicFramePr>
+              <a:graphicFrameLocks xmlns:a="http://schemas.openxmlformats.org/drawingml/2006/main" noChangeAspect="1"/>
+            </wp:cNvGraphicFramePr>
+            <a:graphic xmlns:a="http://schemas.openxmlformats.org/drawingml/2006/main">
+              <a:graphicData uri="http://schemas.openxmlformats.org/drawingml/2006/picture">
+                <pic:pic xmlns:pic="http://schemas.openxmlformats.org/drawingml/2006/picture">
+                  <pic:nvPicPr>
+                    <pic:cNvPr id="0" name="MedianEggsLaidTot.jpeg"/>
+                    <pic:cNvPicPr/>
+                  </pic:nvPicPr>
+                  <pic:blipFill>
+                    <a:blip r:embed="rId7">
+                      <a:extLst>
+                        <a:ext uri="{28A0092B-C50C-407E-A947-70E740481C1C}">
+                          <a14:useLocalDpi xmlns:a14="http://schemas.microsoft.com/office/drawing/2010/main" val="0"/>
+                        </a:ext>
+                      </a:extLst>
+                    </a:blip>
+                    <a:stretch>
+                      <a:fillRect/>
+                    </a:stretch>
+                  </pic:blipFill>
+                  <pic:spPr>
+                    <a:xfrm>
+                      <a:off x="0" y="0"/>
+                      <a:ext cx="3470910" cy="2178685"/>
+                    </a:xfrm>
+                    <a:prstGeom prst="rect">
+                      <a:avLst/>
+                    </a:prstGeom>
+                  </pic:spPr>
+                </pic:pic>
+              </a:graphicData>
+            </a:graphic>
+            <wp14:sizeRelH relativeFrom="page">
+              <wp14:pctWidth>0</wp14:pctWidth>
+            </wp14:sizeRelH>
+            <wp14:sizeRelV relativeFrom="page">
+              <wp14:pctHeight>0</wp14:pctHeight>
+            </wp14:sizeRelV>
+          </wp:anchor>
+        </w:drawing>
+      </w:r>
+      <w:r>
+        <w:rPr>
+          <w:noProof/>
+        </w:rPr>
+        <w:drawing>
+          <wp:anchor distT="0" distB="0" distL="114300" distR="114300" simplePos="0" relativeHeight="251663360" behindDoc="1" locked="0" layoutInCell="1" allowOverlap="1" wp14:anchorId="2020602D" wp14:editId="1516586C">
+            <wp:simplePos x="0" y="0"/>
+            <wp:positionH relativeFrom="column">
+              <wp:posOffset>86360</wp:posOffset>
+            </wp:positionH>
+            <wp:positionV relativeFrom="paragraph">
+              <wp:posOffset>1903095</wp:posOffset>
+            </wp:positionV>
+            <wp:extent cx="3240405" cy="2033905"/>
+            <wp:effectExtent l="0" t="0" r="0" b="4445"/>
+            <wp:wrapTight wrapText="bothSides">
+              <wp:wrapPolygon edited="0">
+                <wp:start x="0" y="0"/>
+                <wp:lineTo x="0" y="21445"/>
+                <wp:lineTo x="21460" y="21445"/>
+                <wp:lineTo x="21460" y="0"/>
+                <wp:lineTo x="0" y="0"/>
+              </wp:wrapPolygon>
+            </wp:wrapTight>
+            <wp:docPr id="8" name="Picture 8"/>
+            <wp:cNvGraphicFramePr>
+              <a:graphicFrameLocks xmlns:a="http://schemas.openxmlformats.org/drawingml/2006/main" noChangeAspect="1"/>
+            </wp:cNvGraphicFramePr>
+            <a:graphic xmlns:a="http://schemas.openxmlformats.org/drawingml/2006/main">
+              <a:graphicData uri="http://schemas.openxmlformats.org/drawingml/2006/picture">
+                <pic:pic xmlns:pic="http://schemas.openxmlformats.org/drawingml/2006/picture">
+                  <pic:nvPicPr>
+                    <pic:cNvPr id="0" name="MedEggRepTot.jpeg"/>
+                    <pic:cNvPicPr/>
+                  </pic:nvPicPr>
+                  <pic:blipFill>
+                    <a:blip r:embed="rId8">
+                      <a:extLst>
+                        <a:ext uri="{28A0092B-C50C-407E-A947-70E740481C1C}">
+                          <a14:useLocalDpi xmlns:a14="http://schemas.microsoft.com/office/drawing/2010/main" val="0"/>
+                        </a:ext>
+                      </a:extLst>
+                    </a:blip>
+                    <a:stretch>
+                      <a:fillRect/>
+                    </a:stretch>
+                  </pic:blipFill>
+                  <pic:spPr>
+                    <a:xfrm>
+                      <a:off x="0" y="0"/>
+                      <a:ext cx="3240405" cy="2033905"/>
+                    </a:xfrm>
+                    <a:prstGeom prst="rect">
+                      <a:avLst/>
+                    </a:prstGeom>
+                  </pic:spPr>
+                </pic:pic>
+              </a:graphicData>
+            </a:graphic>
+            <wp14:sizeRelH relativeFrom="page">
+              <wp14:pctWidth>0</wp14:pctWidth>
+            </wp14:sizeRelH>
+            <wp14:sizeRelV relativeFrom="page">
+              <wp14:pctHeight>0</wp14:pctHeight>
+            </wp14:sizeRelV>
+          </wp:anchor>
+        </w:drawing>
+      </w:r>
+    </w:p>
+    <w:p/>
+    <w:p/>
+    <w:p/>
+    <w:p/>
+    <w:p>
+      <w:r>
+        <w:t>In order to better understand the variance of the graphs, boxplots were generated to show each treatment group side by side.</w:t>
+      </w:r>
+    </w:p>
+    <w:p>
+      <w:r>
+        <w:rPr>
+          <w:noProof/>
+        </w:rPr>
+        <w:drawing>
+          <wp:anchor distT="0" distB="0" distL="114300" distR="114300" simplePos="0" relativeHeight="251665408" behindDoc="1" locked="0" layoutInCell="1" allowOverlap="1" wp14:anchorId="26646F6F" wp14:editId="7613B1B7">
+            <wp:simplePos x="0" y="0"/>
+            <wp:positionH relativeFrom="column">
+              <wp:posOffset>3219450</wp:posOffset>
+            </wp:positionH>
+            <wp:positionV relativeFrom="paragraph">
+              <wp:posOffset>1392555</wp:posOffset>
+            </wp:positionV>
+            <wp:extent cx="3630930" cy="2279650"/>
+            <wp:effectExtent l="0" t="0" r="7620" b="6350"/>
+            <wp:wrapTight wrapText="bothSides">
+              <wp:wrapPolygon edited="0">
+                <wp:start x="0" y="0"/>
+                <wp:lineTo x="0" y="21480"/>
+                <wp:lineTo x="21532" y="21480"/>
+                <wp:lineTo x="21532" y="0"/>
+                <wp:lineTo x="0" y="0"/>
+              </wp:wrapPolygon>
+            </wp:wrapTight>
+            <wp:docPr id="10" name="Picture 10"/>
+            <wp:cNvGraphicFramePr>
+              <a:graphicFrameLocks xmlns:a="http://schemas.openxmlformats.org/drawingml/2006/main" noChangeAspect="1"/>
+            </wp:cNvGraphicFramePr>
+            <a:graphic xmlns:a="http://schemas.openxmlformats.org/drawingml/2006/main">
+              <a:graphicData uri="http://schemas.openxmlformats.org/drawingml/2006/picture">
+                <pic:pic xmlns:pic="http://schemas.openxmlformats.org/drawingml/2006/picture">
+                  <pic:nvPicPr>
+                    <pic:cNvPr id="0" name="MedianEggsHatchedTot.jpeg"/>
+                    <pic:cNvPicPr/>
+                  </pic:nvPicPr>
+                  <pic:blipFill>
+                    <a:blip r:embed="rId9">
+                      <a:extLst>
+                        <a:ext uri="{28A0092B-C50C-407E-A947-70E740481C1C}">
+                          <a14:useLocalDpi xmlns:a14="http://schemas.microsoft.com/office/drawing/2010/main" val="0"/>
+                        </a:ext>
+                      </a:extLst>
+                    </a:blip>
+                    <a:stretch>
+                      <a:fillRect/>
+                    </a:stretch>
+                  </pic:blipFill>
+                  <pic:spPr>
+                    <a:xfrm>
+                      <a:off x="0" y="0"/>
+                      <a:ext cx="3630930" cy="2279650"/>
+                    </a:xfrm>
+                    <a:prstGeom prst="rect">
+                      <a:avLst/>
+                    </a:prstGeom>
+                  </pic:spPr>
+                </pic:pic>
+              </a:graphicData>
+            </a:graphic>
+            <wp14:sizeRelH relativeFrom="page">
+              <wp14:pctWidth>0</wp14:pctWidth>
+            </wp14:sizeRelH>
+            <wp14:sizeRelV relativeFrom="page">
+              <wp14:pctHeight>0</wp14:pctHeight>
+            </wp14:sizeRelV>
+          </wp:anchor>
+        </w:drawing>
+      </w:r>
+      <w:r>
+        <w:rPr>
+          <w:noProof/>
+        </w:rPr>
+        <w:drawing>
+          <wp:anchor distT="0" distB="0" distL="114300" distR="114300" simplePos="0" relativeHeight="251664384" behindDoc="1" locked="0" layoutInCell="1" allowOverlap="1" wp14:anchorId="6C95A2C1" wp14:editId="4391A7E5">
+            <wp:simplePos x="0" y="0"/>
+            <wp:positionH relativeFrom="column">
+              <wp:posOffset>-196850</wp:posOffset>
+            </wp:positionH>
+            <wp:positionV relativeFrom="paragraph">
+              <wp:posOffset>1407795</wp:posOffset>
+            </wp:positionV>
+            <wp:extent cx="3620770" cy="2272665"/>
+            <wp:effectExtent l="0" t="0" r="0" b="0"/>
+            <wp:wrapTight wrapText="bothSides">
+              <wp:wrapPolygon edited="0">
+                <wp:start x="0" y="0"/>
+                <wp:lineTo x="0" y="21365"/>
+                <wp:lineTo x="21479" y="21365"/>
+                <wp:lineTo x="21479" y="0"/>
+                <wp:lineTo x="0" y="0"/>
+              </wp:wrapPolygon>
+            </wp:wrapTight>
+            <wp:docPr id="9" name="Picture 9"/>
+            <wp:cNvGraphicFramePr>
+              <a:graphicFrameLocks xmlns:a="http://schemas.openxmlformats.org/drawingml/2006/main" noChangeAspect="1"/>
+            </wp:cNvGraphicFramePr>
+            <a:graphic xmlns:a="http://schemas.openxmlformats.org/drawingml/2006/main">
+              <a:graphicData uri="http://schemas.openxmlformats.org/drawingml/2006/picture">
+                <pic:pic xmlns:pic="http://schemas.openxmlformats.org/drawingml/2006/picture">
+                  <pic:nvPicPr>
+                    <pic:cNvPr id="0" name="MedHatTot.jpeg"/>
+                    <pic:cNvPicPr/>
+                  </pic:nvPicPr>
+                  <pic:blipFill>
+                    <a:blip r:embed="rId10">
+                      <a:extLst>
+                        <a:ext uri="{28A0092B-C50C-407E-A947-70E740481C1C}">
+                          <a14:useLocalDpi xmlns:a14="http://schemas.microsoft.com/office/drawing/2010/main" val="0"/>
+                        </a:ext>
+                      </a:extLst>
+                    </a:blip>
+                    <a:stretch>
+                      <a:fillRect/>
+                    </a:stretch>
+                  </pic:blipFill>
+                  <pic:spPr>
+                    <a:xfrm>
+                      <a:off x="0" y="0"/>
+                      <a:ext cx="3620770" cy="2272665"/>
+                    </a:xfrm>
+                    <a:prstGeom prst="rect">
+                      <a:avLst/>
+                    </a:prstGeom>
+                  </pic:spPr>
+                </pic:pic>
+              </a:graphicData>
+            </a:graphic>
+            <wp14:sizeRelH relativeFrom="page">
+              <wp14:pctWidth>0</wp14:pctWidth>
+            </wp14:sizeRelH>
+            <wp14:sizeRelV relativeFrom="page">
+              <wp14:pctHeight>0</wp14:pctHeight>
+            </wp14:sizeRelV>
+          </wp:anchor>
+        </w:drawing>
+      </w:r>
+      <w:r>
+        <w:rPr>
+          <w:noProof/>
+        </w:rPr>
+        <w:drawing>
+          <wp:anchor distT="0" distB="0" distL="114300" distR="114300" simplePos="0" relativeHeight="251658240" behindDoc="1" locked="0" layoutInCell="1" allowOverlap="1" wp14:anchorId="45E2D7AE" wp14:editId="2A78FFBC">
+            <wp:simplePos x="0" y="0"/>
+            <wp:positionH relativeFrom="column">
+              <wp:posOffset>-137160</wp:posOffset>
+            </wp:positionH>
+            <wp:positionV relativeFrom="paragraph">
+              <wp:posOffset>-697230</wp:posOffset>
+            </wp:positionV>
+            <wp:extent cx="3514725" cy="2103755"/>
+            <wp:effectExtent l="0" t="0" r="9525" b="0"/>
+            <wp:wrapTight wrapText="bothSides">
+              <wp:wrapPolygon edited="0">
+                <wp:start x="0" y="0"/>
+                <wp:lineTo x="0" y="21320"/>
+                <wp:lineTo x="21541" y="21320"/>
+                <wp:lineTo x="21541" y="0"/>
+                <wp:lineTo x="0" y="0"/>
+              </wp:wrapPolygon>
+            </wp:wrapTight>
+            <wp:docPr id="4" name="Picture 4"/>
+            <wp:cNvGraphicFramePr>
+              <a:graphicFrameLocks xmlns:a="http://schemas.openxmlformats.org/drawingml/2006/main" noChangeAspect="1"/>
+            </wp:cNvGraphicFramePr>
+            <a:graphic xmlns:a="http://schemas.openxmlformats.org/drawingml/2006/main">
+              <a:graphicData uri="http://schemas.openxmlformats.org/drawingml/2006/picture">
+                <pic:pic xmlns:pic="http://schemas.openxmlformats.org/drawingml/2006/picture">
+                  <pic:nvPicPr>
+                    <pic:cNvPr id="0" name="ViaReps.png"/>
+                    <pic:cNvPicPr/>
+                  </pic:nvPicPr>
+                  <pic:blipFill>
+                    <a:blip r:embed="rId11">
+                      <a:extLst>
+                        <a:ext uri="{28A0092B-C50C-407E-A947-70E740481C1C}">
+                          <a14:useLocalDpi xmlns:a14="http://schemas.microsoft.com/office/drawing/2010/main" val="0"/>
+                        </a:ext>
+                      </a:extLst>
+                    </a:blip>
+                    <a:stretch>
+                      <a:fillRect/>
+                    </a:stretch>
+                  </pic:blipFill>
+                  <pic:spPr>
+                    <a:xfrm>
+                      <a:off x="0" y="0"/>
+                      <a:ext cx="3514725" cy="2103755"/>
+                    </a:xfrm>
+                    <a:prstGeom prst="rect">
+                      <a:avLst/>
+                    </a:prstGeom>
+                  </pic:spPr>
+                </pic:pic>
+              </a:graphicData>
+            </a:graphic>
+            <wp14:sizeRelH relativeFrom="page">
+              <wp14:pctWidth>0</wp14:pctWidth>
+            </wp14:sizeRelH>
+            <wp14:sizeRelV relativeFrom="page">
+              <wp14:pctHeight>0</wp14:pctHeight>
+            </wp14:sizeRelV>
+          </wp:anchor>
+        </w:drawing>
+      </w:r>
+      <w:r>
+        <w:t>However, there are many known confounders in this data that must still be explored.  The insects were not all start</w:t>
+      </w:r>
+      <w:r>
+        <w:t>ed on the same day, so humidity</w:t>
+      </w:r>
+      <w:r>
+        <w:t xml:space="preserve">, temperature, and the varying death rates </w:t>
+      </w:r>
+      <w:r>
+        <w:t xml:space="preserve">between </w:t>
+      </w:r>
+      <w:r>
+        <w:rPr>
+          <w:noProof/>
+        </w:rPr>
+        <w:drawing>
+          <wp:anchor distT="0" distB="0" distL="114300" distR="114300" simplePos="0" relativeHeight="251659264" behindDoc="1" locked="0" layoutInCell="1" allowOverlap="1" wp14:anchorId="2203EFE2" wp14:editId="0C16628F">
+            <wp:simplePos x="0" y="0"/>
+            <wp:positionH relativeFrom="column">
+              <wp:posOffset>3279775</wp:posOffset>
+            </wp:positionH>
+            <wp:positionV relativeFrom="paragraph">
+              <wp:posOffset>-741045</wp:posOffset>
             </wp:positionV>
             <wp:extent cx="3583305" cy="2145030"/>
             <wp:effectExtent l="0" t="0" r="0" b="7620"/>
@@ -167,7 +668,7 @@
                     <pic:cNvPicPr/>
                   </pic:nvPicPr>
                   <pic:blipFill>
-                    <a:blip r:embed="rId6">
+                    <a:blip r:embed="rId12">
                       <a:extLst>
                         <a:ext uri="{28A0092B-C50C-407E-A947-70E740481C1C}">
                           <a14:useLocalDpi xmlns:a14="http://schemas.microsoft.com/office/drawing/2010/main" val="0"/>
@@ -200,210 +701,34 @@
         </w:drawing>
       </w:r>
       <w:r>
-        <w:t xml:space="preserve">Data was analyzed in R version 3.2.1.  First we created a contingency table to identify the number of insects in each group.  We found that the infected had </w:t>
-      </w:r>
-      <w:proofErr w:type="gramStart"/>
-      <w:r>
-        <w:t>laid</w:t>
-      </w:r>
-      <w:proofErr w:type="gramEnd"/>
-      <w:r>
-        <w:t xml:space="preserve"> X eggs and X hatched having a X% viability.    </w:t>
-      </w:r>
-      <w:proofErr w:type="spellStart"/>
-      <w:r>
-        <w:t>The</w:t>
-      </w:r>
-      <w:proofErr w:type="spellEnd"/>
-      <w:r>
-        <w:t xml:space="preserve"> controlled insects had laid Y eggs and Y hatched having </w:t>
-      </w:r>
-      <w:proofErr w:type="gramStart"/>
-      <w:r>
-        <w:t>a Y</w:t>
-      </w:r>
-      <w:proofErr w:type="gramEnd"/>
-      <w:r>
-        <w:t xml:space="preserve">% viability.  The </w:t>
-      </w:r>
-      <w:proofErr w:type="spellStart"/>
-      <w:r>
-        <w:t>percapita</w:t>
-      </w:r>
-      <w:proofErr w:type="spellEnd"/>
-      <w:r>
-        <w:t xml:space="preserve"> egg rate was X and Y respectively.  The per capita hatch rate was X and Y.  We then used the chi squared test to test for significance. The results were Z.   The number of eggs laid </w:t>
-      </w:r>
-      <w:r>
-        <w:t xml:space="preserve">and the </w:t>
-      </w:r>
-      <w:r>
-        <w:t>numb</w:t>
-      </w:r>
-      <w:r>
-        <w:t>er of eggs hatched were plotted by controls and then each treatment group.  Those graphs are placed below.</w:t>
-      </w:r>
-      <w:r>
-        <w:rPr>
-          <w:noProof/>
-        </w:rPr>
-        <w:t xml:space="preserve"> </w:t>
-      </w:r>
-      <w:r>
-        <w:t xml:space="preserve"> </w:t>
+        <w:t>infected and</w:t>
+      </w:r>
+      <w:r>
+        <w:t xml:space="preserve"> controls may affect the results.</w:t>
+      </w:r>
+      <w:r>
+        <w:t xml:space="preserve">  We must remember that every day event is dependent upon the events that happened before it.  </w:t>
       </w:r>
     </w:p>
     <w:p>
       <w:r>
-        <w:rPr>
-          <w:noProof/>
-        </w:rPr>
-        <w:drawing>
-          <wp:anchor distT="0" distB="0" distL="114300" distR="114300" simplePos="0" relativeHeight="251658240" behindDoc="1" locked="0" layoutInCell="1" allowOverlap="1" wp14:anchorId="32892596" wp14:editId="5273AE8D">
-            <wp:simplePos x="0" y="0"/>
-            <wp:positionH relativeFrom="column">
-              <wp:posOffset>-85090</wp:posOffset>
-            </wp:positionH>
-            <wp:positionV relativeFrom="paragraph">
-              <wp:posOffset>2062480</wp:posOffset>
-            </wp:positionV>
-            <wp:extent cx="3439160" cy="2058670"/>
-            <wp:effectExtent l="0" t="0" r="8890" b="0"/>
-            <wp:wrapTight wrapText="bothSides">
-              <wp:wrapPolygon edited="0">
-                <wp:start x="0" y="0"/>
-                <wp:lineTo x="0" y="21387"/>
-                <wp:lineTo x="21536" y="21387"/>
-                <wp:lineTo x="21536" y="0"/>
-                <wp:lineTo x="0" y="0"/>
-              </wp:wrapPolygon>
-            </wp:wrapTight>
-            <wp:docPr id="4" name="Picture 4"/>
-            <wp:cNvGraphicFramePr>
-              <a:graphicFrameLocks xmlns:a="http://schemas.openxmlformats.org/drawingml/2006/main" noChangeAspect="1"/>
-            </wp:cNvGraphicFramePr>
-            <a:graphic xmlns:a="http://schemas.openxmlformats.org/drawingml/2006/main">
-              <a:graphicData uri="http://schemas.openxmlformats.org/drawingml/2006/picture">
-                <pic:pic xmlns:pic="http://schemas.openxmlformats.org/drawingml/2006/picture">
-                  <pic:nvPicPr>
-                    <pic:cNvPr id="0" name="ViaReps.png"/>
-                    <pic:cNvPicPr/>
-                  </pic:nvPicPr>
-                  <pic:blipFill>
-                    <a:blip r:embed="rId7">
-                      <a:extLst>
-                        <a:ext uri="{28A0092B-C50C-407E-A947-70E740481C1C}">
-                          <a14:useLocalDpi xmlns:a14="http://schemas.microsoft.com/office/drawing/2010/main" val="0"/>
-                        </a:ext>
-                      </a:extLst>
-                    </a:blip>
-                    <a:stretch>
-                      <a:fillRect/>
-                    </a:stretch>
-                  </pic:blipFill>
-                  <pic:spPr>
-                    <a:xfrm>
-                      <a:off x="0" y="0"/>
-                      <a:ext cx="3439160" cy="2058670"/>
-                    </a:xfrm>
-                    <a:prstGeom prst="rect">
-                      <a:avLst/>
-                    </a:prstGeom>
-                  </pic:spPr>
-                </pic:pic>
-              </a:graphicData>
-            </a:graphic>
-            <wp14:sizeRelH relativeFrom="page">
-              <wp14:pctWidth>0</wp14:pctWidth>
-            </wp14:sizeRelH>
-            <wp14:sizeRelV relativeFrom="page">
-              <wp14:pctHeight>0</wp14:pctHeight>
-            </wp14:sizeRelV>
-          </wp:anchor>
-        </w:drawing>
-      </w:r>
-      <w:r>
-        <w:rPr>
-          <w:noProof/>
-        </w:rPr>
-        <w:drawing>
-          <wp:anchor distT="0" distB="0" distL="114300" distR="114300" simplePos="0" relativeHeight="251661312" behindDoc="1" locked="0" layoutInCell="1" allowOverlap="1" wp14:anchorId="3AFC46DE" wp14:editId="7B377ED9">
-            <wp:simplePos x="0" y="0"/>
-            <wp:positionH relativeFrom="column">
-              <wp:posOffset>-85090</wp:posOffset>
-            </wp:positionH>
-            <wp:positionV relativeFrom="paragraph">
-              <wp:posOffset>86995</wp:posOffset>
-            </wp:positionV>
-            <wp:extent cx="3397250" cy="2033270"/>
-            <wp:effectExtent l="0" t="0" r="0" b="5080"/>
-            <wp:wrapTight wrapText="bothSides">
-              <wp:wrapPolygon edited="0">
-                <wp:start x="0" y="0"/>
-                <wp:lineTo x="0" y="21452"/>
-                <wp:lineTo x="21439" y="21452"/>
-                <wp:lineTo x="21439" y="0"/>
-                <wp:lineTo x="0" y="0"/>
-              </wp:wrapPolygon>
-            </wp:wrapTight>
-            <wp:docPr id="6" name="Picture 6"/>
-            <wp:cNvGraphicFramePr>
-              <a:graphicFrameLocks xmlns:a="http://schemas.openxmlformats.org/drawingml/2006/main" noChangeAspect="1"/>
-            </wp:cNvGraphicFramePr>
-            <a:graphic xmlns:a="http://schemas.openxmlformats.org/drawingml/2006/main">
-              <a:graphicData uri="http://schemas.openxmlformats.org/drawingml/2006/picture">
-                <pic:pic xmlns:pic="http://schemas.openxmlformats.org/drawingml/2006/picture">
-                  <pic:nvPicPr>
-                    <pic:cNvPr id="0" name="HuevosReps.png"/>
-                    <pic:cNvPicPr/>
-                  </pic:nvPicPr>
-                  <pic:blipFill>
-                    <a:blip r:embed="rId8">
-                      <a:extLst>
-                        <a:ext uri="{28A0092B-C50C-407E-A947-70E740481C1C}">
-                          <a14:useLocalDpi xmlns:a14="http://schemas.microsoft.com/office/drawing/2010/main" val="0"/>
-                        </a:ext>
-                      </a:extLst>
-                    </a:blip>
-                    <a:stretch>
-                      <a:fillRect/>
-                    </a:stretch>
-                  </pic:blipFill>
-                  <pic:spPr>
-                    <a:xfrm>
-                      <a:off x="0" y="0"/>
-                      <a:ext cx="3397250" cy="2033270"/>
-                    </a:xfrm>
-                    <a:prstGeom prst="rect">
-                      <a:avLst/>
-                    </a:prstGeom>
-                  </pic:spPr>
-                </pic:pic>
-              </a:graphicData>
-            </a:graphic>
-            <wp14:sizeRelH relativeFrom="page">
-              <wp14:pctWidth>0</wp14:pctWidth>
-            </wp14:sizeRelH>
-            <wp14:sizeRelV relativeFrom="page">
-              <wp14:pctHeight>0</wp14:pctHeight>
-            </wp14:sizeRelV>
-          </wp:anchor>
-        </w:drawing>
+        <w:t>Upon plotting the temperature and humidity, we realized that the data would not be significant as there is little biologically significant variance across both groups as the lab temperatures were maintained steady.  Analyzing the effects of humidity may be slightly more complicated.</w:t>
+      </w:r>
+      <w:bookmarkStart w:id="0" w:name="_GoBack"/>
+      <w:bookmarkEnd w:id="0"/>
+    </w:p>
+    <w:p/>
+    <w:p>
+      <w:r>
+        <w:t xml:space="preserve"> </w:t>
       </w:r>
     </w:p>
     <w:p>
       <w:r>
-        <w:t xml:space="preserve">However, there are many known confounders in this data that must still be explored.  The insects were not all started on the same day, so </w:t>
-      </w:r>
-      <w:proofErr w:type="gramStart"/>
-      <w:r>
-        <w:t>humidity ,</w:t>
-      </w:r>
-      <w:proofErr w:type="gramEnd"/>
-      <w:r>
-        <w:t xml:space="preserve"> temperature, and the varying death rates  between infected and  controls may affect the results.</w:t>
+        <w:t xml:space="preserve"> </w:t>
       </w:r>
     </w:p>
+    <w:p/>
     <w:sectPr>
       <w:pgSz w:w="12240" w:h="15840"/>
       <w:pgMar w:top="1440" w:right="1440" w:bottom="1440" w:left="1440" w:header="720" w:footer="720" w:gutter="0"/>

</xml_diff>